<commit_message>
Summary Report Docx File added
</commit_message>
<xml_diff>
--- a/Summary Report.docx
+++ b/Summary Report.docx
@@ -98,74 +98,7 @@
           <w:sz w:val="24"/>
           <w:szCs w:val="24"/>
         </w:rPr>
-        <w:t xml:space="preserve">The columns with value Select value is as same as </w:t>
-      </w:r>
-      <w:proofErr w:type="spellStart"/>
-      <w:r>
-        <w:rPr>
-          <w:sz w:val="24"/>
-          <w:szCs w:val="24"/>
-        </w:rPr>
-        <w:t>NaN</w:t>
-      </w:r>
-      <w:proofErr w:type="spellEnd"/>
-      <w:r>
-        <w:rPr>
-          <w:sz w:val="24"/>
-          <w:szCs w:val="24"/>
-        </w:rPr>
-        <w:t xml:space="preserve"> value. Missing value treatment is done in further filled with mode </w:t>
-      </w:r>
-      <w:r>
-        <w:rPr>
-          <w:sz w:val="24"/>
-          <w:szCs w:val="24"/>
-        </w:rPr>
-        <w:t xml:space="preserve">for City </w:t>
-      </w:r>
-      <w:r>
-        <w:rPr>
-          <w:sz w:val="24"/>
-          <w:szCs w:val="24"/>
-        </w:rPr>
-        <w:t xml:space="preserve">column and </w:t>
-      </w:r>
-      <w:r>
-        <w:rPr>
-          <w:sz w:val="24"/>
-          <w:szCs w:val="24"/>
-        </w:rPr>
-        <w:t xml:space="preserve">new value “Not </w:t>
-      </w:r>
-      <w:proofErr w:type="spellStart"/>
-      <w:r>
-        <w:rPr>
-          <w:sz w:val="24"/>
-          <w:szCs w:val="24"/>
-        </w:rPr>
-        <w:t>Specidfied</w:t>
-      </w:r>
-      <w:proofErr w:type="spellEnd"/>
-      <w:r>
-        <w:rPr>
-          <w:sz w:val="24"/>
-          <w:szCs w:val="24"/>
-        </w:rPr>
-        <w:t>” is introduced in Specialization columns</w:t>
-      </w:r>
-      <w:r>
-        <w:rPr>
-          <w:sz w:val="24"/>
-          <w:szCs w:val="24"/>
-        </w:rPr>
-        <w:t>.</w:t>
-      </w:r>
-      <w:r>
-        <w:rPr>
-          <w:sz w:val="24"/>
-          <w:szCs w:val="24"/>
-        </w:rPr>
-        <w:t xml:space="preserve"> The other columns are dropped as they led to more than 70% missing values.</w:t>
+        <w:t>Working professionals are more likely to get converted compared to other categories as their conversion rate is higher</w:t>
       </w:r>
     </w:p>
     <w:p>
@@ -185,81 +118,28 @@
           <w:sz w:val="24"/>
           <w:szCs w:val="24"/>
         </w:rPr>
-        <w:t>The best features to be considered are “</w:t>
-      </w:r>
-      <w:r>
-        <w:rPr>
-          <w:sz w:val="24"/>
-          <w:szCs w:val="24"/>
-        </w:rPr>
-        <w:t>Total Time Spent on Website</w:t>
-      </w:r>
-      <w:r>
-        <w:rPr>
-          <w:sz w:val="24"/>
-          <w:szCs w:val="24"/>
-        </w:rPr>
-        <w:t>”, “</w:t>
-      </w:r>
-      <w:r>
-        <w:rPr>
-          <w:sz w:val="24"/>
-          <w:szCs w:val="24"/>
-        </w:rPr>
-        <w:t xml:space="preserve">Lead </w:t>
-      </w:r>
-      <w:proofErr w:type="spellStart"/>
-      <w:r>
-        <w:rPr>
-          <w:sz w:val="24"/>
-          <w:szCs w:val="24"/>
-        </w:rPr>
-        <w:t>Origin_Lead</w:t>
-      </w:r>
-      <w:proofErr w:type="spellEnd"/>
-      <w:r>
-        <w:rPr>
-          <w:sz w:val="24"/>
-          <w:szCs w:val="24"/>
-        </w:rPr>
-        <w:t xml:space="preserve"> Add Form</w:t>
-      </w:r>
-      <w:r>
-        <w:rPr>
-          <w:sz w:val="24"/>
-          <w:szCs w:val="24"/>
-        </w:rPr>
-        <w:t>”, “</w:t>
-      </w:r>
-      <w:r>
-        <w:rPr>
-          <w:sz w:val="24"/>
-          <w:szCs w:val="24"/>
-        </w:rPr>
-        <w:t xml:space="preserve">Last Notable </w:t>
-      </w:r>
-      <w:proofErr w:type="spellStart"/>
-      <w:r>
-        <w:rPr>
-          <w:sz w:val="24"/>
-          <w:szCs w:val="24"/>
-        </w:rPr>
-        <w:t>Activity_SMS</w:t>
-      </w:r>
-      <w:proofErr w:type="spellEnd"/>
-      <w:r>
-        <w:rPr>
-          <w:sz w:val="24"/>
-          <w:szCs w:val="24"/>
-        </w:rPr>
-        <w:t xml:space="preserve"> Sent</w:t>
-      </w:r>
-      <w:r>
-        <w:rPr>
-          <w:sz w:val="24"/>
-          <w:szCs w:val="24"/>
-        </w:rPr>
-        <w:t>”</w:t>
+        <w:t xml:space="preserve">Initially we found </w:t>
+      </w:r>
+      <w:r>
+        <w:rPr>
+          <w:sz w:val="24"/>
+          <w:szCs w:val="24"/>
+        </w:rPr>
+        <w:t>Lead profile 'Potential lead ' has higher conversion rate</w:t>
+      </w:r>
+      <w:r>
+        <w:rPr>
+          <w:sz w:val="24"/>
+          <w:szCs w:val="24"/>
+        </w:rPr>
+        <w:t xml:space="preserve"> </w:t>
+      </w:r>
+      <w:r>
+        <w:rPr>
+          <w:sz w:val="24"/>
+          <w:szCs w:val="24"/>
+        </w:rPr>
+        <w:t>Those who were assigned lead quality as high relevance, might be had more conversion rates</w:t>
       </w:r>
     </w:p>
     <w:p>
@@ -279,8 +159,191 @@
           <w:sz w:val="24"/>
           <w:szCs w:val="24"/>
         </w:rPr>
-        <w:t>To improve the potential lead conversion rate X-Education will have to mainly focus important features responsible for good conversion rate are :-</w:t>
-      </w:r>
+        <w:t>Calculated average time taken per page shows that leads who got converted generally had more attention span.</w:t>
+      </w:r>
+    </w:p>
+    <w:p>
+      <w:pPr>
+        <w:pStyle w:val="ListParagraph"/>
+        <w:numPr>
+          <w:ilvl w:val="0"/>
+          <w:numId w:val="2"/>
+        </w:numPr>
+        <w:rPr>
+          <w:sz w:val="24"/>
+          <w:szCs w:val="24"/>
+        </w:rPr>
+      </w:pPr>
+      <w:r>
+        <w:rPr>
+          <w:sz w:val="24"/>
+          <w:szCs w:val="24"/>
+        </w:rPr>
+        <w:t xml:space="preserve">The columns with value Select value is as same as </w:t>
+      </w:r>
+      <w:proofErr w:type="spellStart"/>
+      <w:r>
+        <w:rPr>
+          <w:sz w:val="24"/>
+          <w:szCs w:val="24"/>
+        </w:rPr>
+        <w:t>NaN</w:t>
+      </w:r>
+      <w:proofErr w:type="spellEnd"/>
+      <w:r>
+        <w:rPr>
+          <w:sz w:val="24"/>
+          <w:szCs w:val="24"/>
+        </w:rPr>
+        <w:t xml:space="preserve"> value. Missing value treatment is done in further filled with mode </w:t>
+      </w:r>
+      <w:r>
+        <w:rPr>
+          <w:sz w:val="24"/>
+          <w:szCs w:val="24"/>
+        </w:rPr>
+        <w:t xml:space="preserve">for City </w:t>
+      </w:r>
+      <w:r>
+        <w:rPr>
+          <w:sz w:val="24"/>
+          <w:szCs w:val="24"/>
+        </w:rPr>
+        <w:t xml:space="preserve">column and </w:t>
+      </w:r>
+      <w:r>
+        <w:rPr>
+          <w:sz w:val="24"/>
+          <w:szCs w:val="24"/>
+        </w:rPr>
+        <w:t xml:space="preserve">new value “Not </w:t>
+      </w:r>
+      <w:r>
+        <w:rPr>
+          <w:sz w:val="24"/>
+          <w:szCs w:val="24"/>
+        </w:rPr>
+        <w:t>Specified</w:t>
+      </w:r>
+      <w:r>
+        <w:rPr>
+          <w:sz w:val="24"/>
+          <w:szCs w:val="24"/>
+        </w:rPr>
+        <w:t>” is introduced in Specialization columns</w:t>
+      </w:r>
+      <w:r>
+        <w:rPr>
+          <w:sz w:val="24"/>
+          <w:szCs w:val="24"/>
+        </w:rPr>
+        <w:t>.</w:t>
+      </w:r>
+      <w:r>
+        <w:rPr>
+          <w:sz w:val="24"/>
+          <w:szCs w:val="24"/>
+        </w:rPr>
+        <w:t xml:space="preserve"> The other columns are dropped as they led to more than </w:t>
+      </w:r>
+      <w:r>
+        <w:rPr>
+          <w:sz w:val="24"/>
+          <w:szCs w:val="24"/>
+        </w:rPr>
+        <w:t>40</w:t>
+      </w:r>
+      <w:r>
+        <w:rPr>
+          <w:sz w:val="24"/>
+          <w:szCs w:val="24"/>
+        </w:rPr>
+        <w:t>% missing values.</w:t>
+      </w:r>
+    </w:p>
+    <w:p>
+      <w:pPr>
+        <w:pStyle w:val="ListParagraph"/>
+        <w:numPr>
+          <w:ilvl w:val="0"/>
+          <w:numId w:val="2"/>
+        </w:numPr>
+        <w:rPr>
+          <w:sz w:val="24"/>
+          <w:szCs w:val="24"/>
+        </w:rPr>
+      </w:pPr>
+      <w:r>
+        <w:rPr>
+          <w:sz w:val="24"/>
+          <w:szCs w:val="24"/>
+        </w:rPr>
+        <w:t xml:space="preserve">The best features to be considered are “Total Time Spent on Website”, “Lead </w:t>
+      </w:r>
+      <w:r>
+        <w:rPr>
+          <w:sz w:val="24"/>
+          <w:szCs w:val="24"/>
+        </w:rPr>
+        <w:t>Origin Lead</w:t>
+      </w:r>
+      <w:r>
+        <w:rPr>
+          <w:sz w:val="24"/>
+          <w:szCs w:val="24"/>
+        </w:rPr>
+        <w:t xml:space="preserve"> Add Form”, “Last Notable </w:t>
+      </w:r>
+      <w:r>
+        <w:rPr>
+          <w:sz w:val="24"/>
+          <w:szCs w:val="24"/>
+        </w:rPr>
+        <w:t>Activity SMS</w:t>
+      </w:r>
+      <w:r>
+        <w:rPr>
+          <w:sz w:val="24"/>
+          <w:szCs w:val="24"/>
+        </w:rPr>
+        <w:t xml:space="preserve"> Sent”</w:t>
+      </w:r>
+    </w:p>
+    <w:p>
+      <w:pPr>
+        <w:pStyle w:val="ListParagraph"/>
+        <w:numPr>
+          <w:ilvl w:val="0"/>
+          <w:numId w:val="2"/>
+        </w:numPr>
+        <w:rPr>
+          <w:sz w:val="24"/>
+          <w:szCs w:val="24"/>
+        </w:rPr>
+      </w:pPr>
+      <w:r>
+        <w:rPr>
+          <w:sz w:val="24"/>
+          <w:szCs w:val="24"/>
+        </w:rPr>
+        <w:t xml:space="preserve">To improve the potential lead conversion rate X-Education will have to mainly focus important features responsible for good conversion rate </w:t>
+      </w:r>
+      <w:proofErr w:type="gramStart"/>
+      <w:r>
+        <w:rPr>
+          <w:sz w:val="24"/>
+          <w:szCs w:val="24"/>
+        </w:rPr>
+        <w:t>are:</w:t>
+      </w:r>
+      <w:r>
+        <w:rPr>
+          <w:sz w:val="24"/>
+          <w:szCs w:val="24"/>
+        </w:rPr>
+        <w:t>-</w:t>
+      </w:r>
+      <w:proofErr w:type="gramEnd"/>
     </w:p>
     <w:p>
       <w:pPr>
@@ -457,6 +520,78 @@
           <w:szCs w:val="24"/>
         </w:rPr>
         <w:t>.</w:t>
+      </w:r>
+    </w:p>
+    <w:p>
+      <w:pPr>
+        <w:pStyle w:val="ListParagraph"/>
+        <w:numPr>
+          <w:ilvl w:val="0"/>
+          <w:numId w:val="2"/>
+        </w:numPr>
+        <w:rPr>
+          <w:sz w:val="24"/>
+          <w:szCs w:val="24"/>
+        </w:rPr>
+      </w:pPr>
+      <w:r>
+        <w:rPr>
+          <w:sz w:val="24"/>
+          <w:szCs w:val="24"/>
+        </w:rPr>
+        <w:t xml:space="preserve">In case we want to go with aggressive marketing for lead generation then we can decrease the probability cutoff slightly while when we want to focus on other activity while quarter </w:t>
+      </w:r>
+      <w:proofErr w:type="gramStart"/>
+      <w:r>
+        <w:rPr>
+          <w:sz w:val="24"/>
+          <w:szCs w:val="24"/>
+        </w:rPr>
+        <w:t>end</w:t>
+      </w:r>
+      <w:proofErr w:type="gramEnd"/>
+      <w:r>
+        <w:rPr>
+          <w:sz w:val="24"/>
+          <w:szCs w:val="24"/>
+        </w:rPr>
+        <w:t xml:space="preserve"> we have to increase the probability cutoff to focus on only potential lead</w:t>
+      </w:r>
+    </w:p>
+    <w:p>
+      <w:pPr>
+        <w:pStyle w:val="ListParagraph"/>
+        <w:numPr>
+          <w:ilvl w:val="0"/>
+          <w:numId w:val="2"/>
+        </w:numPr>
+        <w:rPr>
+          <w:sz w:val="24"/>
+          <w:szCs w:val="24"/>
+        </w:rPr>
+      </w:pPr>
+      <w:r>
+        <w:rPr>
+          <w:sz w:val="24"/>
+          <w:szCs w:val="24"/>
+        </w:rPr>
+        <w:t xml:space="preserve">When the team is large in size SMS is the best suitable channel to approach for the lead generation as user expect quick response for his query over there while in case of team is small in </w:t>
+      </w:r>
+      <w:proofErr w:type="gramStart"/>
+      <w:r>
+        <w:rPr>
+          <w:sz w:val="24"/>
+          <w:szCs w:val="24"/>
+        </w:rPr>
+        <w:t>size</w:t>
+      </w:r>
+      <w:proofErr w:type="gramEnd"/>
+      <w:r>
+        <w:rPr>
+          <w:sz w:val="24"/>
+          <w:szCs w:val="24"/>
+        </w:rPr>
+        <w:t xml:space="preserve"> we should go with Email channel to approach</w:t>
       </w:r>
     </w:p>
     <w:p>

</xml_diff>